<commit_message>
updating docs and example code
</commit_message>
<xml_diff>
--- a/docs/cover.docx
+++ b/docs/cover.docx
@@ -99,7 +99,16 @@
                                 <w:sz w:val="43"/>
                                 <w:szCs w:val="43"/>
                               </w:rPr>
-                              <w:t>_CostsSE</w:t>
+                              <w:t>_Energy</w:t>
+                            </w:r>
+                            <w:r>
+                              <w:rPr>
+                                <w:rFonts w:ascii="Arial" w:hAnsi="Arial" w:cs="Arial"/>
+                                <w:b/>
+                                <w:sz w:val="43"/>
+                                <w:szCs w:val="43"/>
+                              </w:rPr>
+                              <w:t>SE</w:t>
                             </w:r>
                             <w:proofErr w:type="spellEnd"/>
                             <w:r>
@@ -221,7 +230,16 @@
                           <w:sz w:val="43"/>
                           <w:szCs w:val="43"/>
                         </w:rPr>
-                        <w:t>_CostsSE</w:t>
+                        <w:t>_Energy</w:t>
+                      </w:r>
+                      <w:r>
+                        <w:rPr>
+                          <w:rFonts w:ascii="Arial" w:hAnsi="Arial" w:cs="Arial"/>
+                          <w:b/>
+                          <w:sz w:val="43"/>
+                          <w:szCs w:val="43"/>
+                        </w:rPr>
+                        <w:t>SE</w:t>
                       </w:r>
                       <w:proofErr w:type="spellEnd"/>
                       <w:r>
@@ -849,7 +867,16 @@
                                 <w:sz w:val="41"/>
                                 <w:szCs w:val="41"/>
                               </w:rPr>
-                              <w:t>_CostsSE</w:t>
+                              <w:t>_Energy</w:t>
+                            </w:r>
+                            <w:r>
+                              <w:rPr>
+                                <w:rFonts w:ascii="Arial" w:hAnsi="Arial" w:cs="Arial"/>
+                                <w:b/>
+                                <w:sz w:val="41"/>
+                                <w:szCs w:val="41"/>
+                              </w:rPr>
+                              <w:t>SE</w:t>
                             </w:r>
                             <w:proofErr w:type="spellEnd"/>
                             <w:r>
@@ -1020,7 +1047,16 @@
                           <w:sz w:val="41"/>
                           <w:szCs w:val="41"/>
                         </w:rPr>
-                        <w:t>_CostsSE</w:t>
+                        <w:t>_Energy</w:t>
+                      </w:r>
+                      <w:r>
+                        <w:rPr>
+                          <w:rFonts w:ascii="Arial" w:hAnsi="Arial" w:cs="Arial"/>
+                          <w:b/>
+                          <w:sz w:val="41"/>
+                          <w:szCs w:val="41"/>
+                        </w:rPr>
+                        <w:t>SE</w:t>
                       </w:r>
                       <w:proofErr w:type="spellEnd"/>
                       <w:r>
@@ -2015,7 +2051,7 @@
             </wp:anchor>
           </w:drawing>
         </mc:Choice>
-        <mc:Fallback xmlns:mo="http://schemas.microsoft.com/office/mac/office/2008/main" xmlns:mv="urn:schemas-microsoft-com:mac:vml">
+        <mc:Fallback xmlns:mv="urn:schemas-microsoft-com:mac:vml" xmlns:mo="http://schemas.microsoft.com/office/mac/office/2008/main">
           <w:pict>
             <v:shapetype id="_x0000_t202" coordsize="21600,21600" o:spt="202" path="m0,0l0,21600,21600,21600,21600,0xe">
               <v:stroke joinstyle="miter"/>
@@ -2201,7 +2237,7 @@
             </wp:anchor>
           </w:drawing>
         </mc:Choice>
-        <mc:Fallback xmlns:mo="http://schemas.microsoft.com/office/mac/office/2008/main" xmlns:mv="urn:schemas-microsoft-com:mac:vml">
+        <mc:Fallback xmlns:mv="urn:schemas-microsoft-com:mac:vml" xmlns:mo="http://schemas.microsoft.com/office/mac/office/2008/main">
           <w:pict>
             <v:shape id="Text Box 7" o:spid="_x0000_s1031" type="#_x0000_t202" style="position:absolute;margin-left:36pt;margin-top:684pt;width:168.75pt;height:46pt;z-index:251707392;visibility:visible;mso-wrap-style:square;mso-width-percent:0;mso-height-percent:200;mso-wrap-distance-left:9pt;mso-wrap-distance-top:0;mso-wrap-distance-right:9pt;mso-wrap-distance-bottom:0;mso-position-horizontal:absolute;mso-position-horizontal-relative:page;mso-position-vertical:absolute;mso-position-vertical-relative:page;mso-width-percent:0;mso-height-percent:200;mso-width-relative:margin;mso-height-relative:margin;v-text-anchor:top" o:gfxdata="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" filled="f" stroked="f">
               <v:textbox style="mso-fit-shape-to-text:t" inset="0,0,0,0">
@@ -2443,7 +2479,7 @@
             </wp:anchor>
           </w:drawing>
         </mc:Choice>
-        <mc:Fallback xmlns:mo="http://schemas.microsoft.com/office/mac/office/2008/main" xmlns:mv="urn:schemas-microsoft-com:mac:vml">
+        <mc:Fallback xmlns:mv="urn:schemas-microsoft-com:mac:vml" xmlns:mo="http://schemas.microsoft.com/office/mac/office/2008/main">
           <w:pict>
             <v:shape id="Text Box 1" o:spid="_x0000_s1032" type="#_x0000_t202" style="position:absolute;margin-left:3in;margin-top:608.4pt;width:370.1pt;height:68.4pt;z-index:-251611136;visibility:visible;mso-wrap-style:square;mso-width-percent:0;mso-height-percent:0;mso-wrap-distance-left:9pt;mso-wrap-distance-top:0;mso-wrap-distance-right:9pt;mso-wrap-distance-bottom:0;mso-position-horizontal:absolute;mso-position-horizontal-relative:page;mso-position-vertical:absolute;mso-position-vertical-relative:page;mso-width-percent:0;mso-height-percent:0;mso-width-relative:margin;mso-height-relative:margin;v-text-anchor:bottom" o:gfxdata="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" filled="f" stroked="f">
               <v:textbox inset="3.6pt,0,0,0">
@@ -2598,7 +2634,7 @@
             </wp:anchor>
           </w:drawing>
         </mc:Choice>
-        <mc:Fallback xmlns:mo="http://schemas.microsoft.com/office/mac/office/2008/main" xmlns:mv="urn:schemas-microsoft-com:mac:vml">
+        <mc:Fallback xmlns:mv="urn:schemas-microsoft-com:mac:vml" xmlns:mo="http://schemas.microsoft.com/office/mac/office/2008/main">
           <w:pict>
             <v:shapetype id="_x0000_t32" coordsize="21600,21600" o:spt="32" o:oned="t" path="m0,0l21600,21600e" filled="f">
               <v:path arrowok="t" fillok="f" o:connecttype="none"/>
@@ -2724,7 +2760,7 @@
             </wp:anchor>
           </w:drawing>
         </mc:Choice>
-        <mc:Fallback xmlns:mo="http://schemas.microsoft.com/office/mac/office/2008/main" xmlns:mv="urn:schemas-microsoft-com:mac:vml">
+        <mc:Fallback xmlns:mv="urn:schemas-microsoft-com:mac:vml" xmlns:mo="http://schemas.microsoft.com/office/mac/office/2008/main">
           <w:pict>
             <v:shapetype id="_x0000_t202" coordsize="21600,21600" o:spt="202" path="m0,0l0,21600,21600,21600,21600,0xe">
               <v:stroke joinstyle="miter"/>
@@ -2912,7 +2948,7 @@
             </wp:anchor>
           </w:drawing>
         </mc:Choice>
-        <mc:Fallback xmlns:mo="http://schemas.microsoft.com/office/mac/office/2008/main" xmlns:mv="urn:schemas-microsoft-com:mac:vml">
+        <mc:Fallback xmlns:mv="urn:schemas-microsoft-com:mac:vml" xmlns:mo="http://schemas.microsoft.com/office/mac/office/2008/main">
           <w:pict>
             <v:shape id="_x0000_s1034" type="#_x0000_t202" style="position:absolute;margin-left:3in;margin-top:608.4pt;width:370.1pt;height:68.4pt;z-index:-251613184;visibility:visible;mso-wrap-style:square;mso-width-percent:0;mso-height-percent:0;mso-wrap-distance-left:9pt;mso-wrap-distance-top:0;mso-wrap-distance-right:9pt;mso-wrap-distance-bottom:0;mso-position-horizontal:absolute;mso-position-horizontal-relative:page;mso-position-vertical:absolute;mso-position-vertical-relative:page;mso-width-percent:0;mso-height-percent:0;mso-width-relative:margin;mso-height-relative:margin;v-text-anchor:bottom" o:gfxdata="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" filled="f" stroked="f">
               <v:textbox inset="3.6pt,0,0,0">
@@ -3199,7 +3235,7 @@
             </wp:anchor>
           </w:drawing>
         </mc:Choice>
-        <mc:Fallback xmlns:mo="http://schemas.microsoft.com/office/mac/office/2008/main" xmlns:mv="urn:schemas-microsoft-com:mac:vml">
+        <mc:Fallback xmlns:mv="urn:schemas-microsoft-com:mac:vml" xmlns:mo="http://schemas.microsoft.com/office/mac/office/2008/main">
           <w:pict>
             <v:shapetype id="_x0000_t32" coordsize="21600,21600" o:spt="32" o:oned="t" path="m0,0l21600,21600e" filled="f">
               <v:path arrowok="t" fillok="f" o:connecttype="none"/>
@@ -3280,7 +3316,7 @@
             </wp:anchor>
           </w:drawing>
         </mc:Choice>
-        <mc:Fallback xmlns:mo="http://schemas.microsoft.com/office/mac/office/2008/main" xmlns:mv="urn:schemas-microsoft-com:mac:vml">
+        <mc:Fallback xmlns:mv="urn:schemas-microsoft-com:mac:vml" xmlns:mo="http://schemas.microsoft.com/office/mac/office/2008/main">
           <w:pict>
             <v:shape id="AutoShape 39" o:spid="_x0000_s1026" type="#_x0000_t32" style="position:absolute;margin-left:208.8pt;margin-top:36pt;width:0;height:10in;z-index:251671552;visibility:visible;mso-wrap-style:square;mso-width-percent:0;mso-height-percent:0;mso-wrap-distance-left:9pt;mso-wrap-distance-top:0;mso-wrap-distance-right:9pt;mso-wrap-distance-bottom:0;mso-position-horizontal:absolute;mso-position-horizontal-relative:page;mso-position-vertical:absolute;mso-position-vertical-relative:page;mso-width-percent:0;mso-height-percent:0;mso-width-relative:page;mso-height-relative:page" o:gfxdata="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">
               <w10:wrap anchorx="page" anchory="page"/>

</xml_diff>